<commit_message>
redis spring boot idea
</commit_message>
<xml_diff>
--- a/21、web项目资源路径问题.docx
+++ b/21、web项目资源路径问题.docx
@@ -92,9 +92,6 @@
     <w:p>
       <w:pPr>
         <w:pStyle w:val="2"/>
-        <w:rPr>
-          <w:rFonts w:hint="eastAsia"/>
-        </w:rPr>
       </w:pPr>
       <w:r>
         <w:t>linux     /home</w:t>
@@ -102,8 +99,6 @@
       <w:r>
         <w:t>/</w:t>
       </w:r>
-      <w:bookmarkStart w:id="0" w:name="_GoBack"/>
-      <w:bookmarkEnd w:id="0"/>
       <w:r>
         <w:t>…………………</w:t>
       </w:r>
@@ -621,7 +616,7 @@
                 <w:sz w:val="22"/>
                 <w:szCs w:val="28"/>
               </w:rPr>
-              <w:t>"ClassLoader.properties"</w:t>
+              <w:t>""</w:t>
             </w:r>
             <w:r>
               <w:rPr>
@@ -1595,6 +1590,15 @@
       </w:tr>
     </w:tbl>
     <w:p/>
+    <w:p>
+      <w:pPr>
+        <w:rPr>
+          <w:rFonts w:hint="eastAsia"/>
+        </w:rPr>
+      </w:pPr>
+      <w:bookmarkStart w:id="0" w:name="_GoBack"/>
+      <w:bookmarkEnd w:id="0"/>
+    </w:p>
     <w:sectPr>
       <w:pgSz w:w="11906" w:h="16838"/>
       <w:pgMar w:top="1440" w:right="1800" w:bottom="1440" w:left="1800" w:header="851" w:footer="992" w:gutter="0"/>

</xml_diff>